<commit_message>
Treanskrip intervjua PDF - nedovršeno
</commit_message>
<xml_diff>
--- a/Documents/Transkript interviewa s naručiocem.docx
+++ b/Documents/Transkript interviewa s naručiocem.docx
@@ -33,41 +33,239 @@
       </w:r>
     </w:p>
     <w:p/>
-    <w:p>
-      <w:r>
-        <w:t>Intervjuisani klijent</w:t>
-      </w:r>
-      <w:r>
-        <w:t>: Ćupović Dean, vlasnik zubarske ordinacije</w:t>
-      </w:r>
-    </w:p>
-    <w:p>
-      <w:r>
-        <w:t>Intervju obavila</w:t>
-      </w:r>
-      <w:r>
-        <w:t xml:space="preserve">: </w:t>
-      </w:r>
-      <w:r>
-        <w:t>Porča</w:t>
-      </w:r>
-      <w:r>
-        <w:t xml:space="preserve"> Sumejja</w:t>
-      </w:r>
-    </w:p>
-    <w:p>
-      <w:r>
-        <w:t>Intervju pripremili: Porča Sumejja, Valjevčić Elvin, Pejović Luka, Ratković Amer</w:t>
-      </w:r>
-    </w:p>
-    <w:p>
-      <w:r>
-        <w:t>Mjesto i vrijeme: Sarajevo,   17.3.2015. 20:30h</w:t>
-      </w:r>
-      <w:r>
-        <w:br/>
-      </w:r>
-    </w:p>
+    <w:tbl>
+      <w:tblPr>
+        <w:tblStyle w:val="TableGrid"/>
+        <w:tblW w:w="0" w:type="auto"/>
+        <w:tblBorders>
+          <w:top w:val="none" w:sz="0" w:space="0" w:color="auto"/>
+          <w:left w:val="none" w:sz="0" w:space="0" w:color="auto"/>
+          <w:bottom w:val="none" w:sz="0" w:space="0" w:color="auto"/>
+          <w:right w:val="none" w:sz="0" w:space="0" w:color="auto"/>
+          <w:insideH w:val="none" w:sz="0" w:space="0" w:color="auto"/>
+          <w:insideV w:val="none" w:sz="0" w:space="0" w:color="auto"/>
+        </w:tblBorders>
+        <w:tblLook w:val="04A0"/>
+      </w:tblPr>
+      <w:tblGrid>
+        <w:gridCol w:w="2235"/>
+        <w:gridCol w:w="7053"/>
+      </w:tblGrid>
+      <w:tr>
+        <w:trPr>
+          <w:trHeight w:val="397"/>
+        </w:trPr>
+        <w:tc>
+          <w:tcPr>
+            <w:tcW w:w="2235" w:type="dxa"/>
+          </w:tcPr>
+          <w:p>
+            <w:pPr>
+              <w:jc w:val="right"/>
+              <w:rPr>
+                <w:sz w:val="24"/>
+                <w:szCs w:val="24"/>
+              </w:rPr>
+            </w:pPr>
+            <w:r>
+              <w:rPr>
+                <w:sz w:val="24"/>
+                <w:szCs w:val="24"/>
+              </w:rPr>
+              <w:t>Intervjuisani klijent:</w:t>
+            </w:r>
+          </w:p>
+        </w:tc>
+        <w:tc>
+          <w:tcPr>
+            <w:tcW w:w="7053" w:type="dxa"/>
+          </w:tcPr>
+          <w:p>
+            <w:pPr>
+              <w:rPr>
+                <w:sz w:val="24"/>
+                <w:szCs w:val="24"/>
+              </w:rPr>
+            </w:pPr>
+            <w:r>
+              <w:rPr>
+                <w:sz w:val="24"/>
+                <w:szCs w:val="24"/>
+              </w:rPr>
+              <w:t>Ćupović Dean, vlasnik zubarske ordinacije</w:t>
+            </w:r>
+          </w:p>
+        </w:tc>
+      </w:tr>
+      <w:tr>
+        <w:trPr>
+          <w:trHeight w:val="397"/>
+        </w:trPr>
+        <w:tc>
+          <w:tcPr>
+            <w:tcW w:w="2235" w:type="dxa"/>
+          </w:tcPr>
+          <w:p>
+            <w:pPr>
+              <w:jc w:val="right"/>
+              <w:rPr>
+                <w:sz w:val="24"/>
+                <w:szCs w:val="24"/>
+              </w:rPr>
+            </w:pPr>
+            <w:r>
+              <w:rPr>
+                <w:sz w:val="24"/>
+                <w:szCs w:val="24"/>
+              </w:rPr>
+              <w:t>Intervju obavila:</w:t>
+            </w:r>
+          </w:p>
+        </w:tc>
+        <w:tc>
+          <w:tcPr>
+            <w:tcW w:w="7053" w:type="dxa"/>
+          </w:tcPr>
+          <w:p>
+            <w:pPr>
+              <w:rPr>
+                <w:sz w:val="24"/>
+                <w:szCs w:val="24"/>
+              </w:rPr>
+            </w:pPr>
+            <w:r>
+              <w:rPr>
+                <w:sz w:val="24"/>
+                <w:szCs w:val="24"/>
+              </w:rPr>
+              <w:t>Porča Sumejja</w:t>
+            </w:r>
+          </w:p>
+        </w:tc>
+      </w:tr>
+      <w:tr>
+        <w:trPr>
+          <w:trHeight w:val="397"/>
+        </w:trPr>
+        <w:tc>
+          <w:tcPr>
+            <w:tcW w:w="2235" w:type="dxa"/>
+          </w:tcPr>
+          <w:p>
+            <w:pPr>
+              <w:jc w:val="right"/>
+              <w:rPr>
+                <w:sz w:val="24"/>
+                <w:szCs w:val="24"/>
+              </w:rPr>
+            </w:pPr>
+            <w:r>
+              <w:rPr>
+                <w:sz w:val="24"/>
+                <w:szCs w:val="24"/>
+              </w:rPr>
+              <w:t>Intervju pripremili:</w:t>
+            </w:r>
+          </w:p>
+        </w:tc>
+        <w:tc>
+          <w:tcPr>
+            <w:tcW w:w="7053" w:type="dxa"/>
+          </w:tcPr>
+          <w:p>
+            <w:pPr>
+              <w:rPr>
+                <w:sz w:val="24"/>
+                <w:szCs w:val="24"/>
+              </w:rPr>
+            </w:pPr>
+            <w:r>
+              <w:rPr>
+                <w:sz w:val="24"/>
+                <w:szCs w:val="24"/>
+              </w:rPr>
+              <w:t>Porča Sumejja, Valjevčić Elvin, Pejović Luka, Ratković Amer</w:t>
+            </w:r>
+          </w:p>
+        </w:tc>
+      </w:tr>
+      <w:tr>
+        <w:trPr>
+          <w:trHeight w:val="397"/>
+        </w:trPr>
+        <w:tc>
+          <w:tcPr>
+            <w:tcW w:w="2235" w:type="dxa"/>
+          </w:tcPr>
+          <w:p>
+            <w:pPr>
+              <w:jc w:val="right"/>
+              <w:rPr>
+                <w:sz w:val="24"/>
+                <w:szCs w:val="24"/>
+              </w:rPr>
+            </w:pPr>
+            <w:r>
+              <w:rPr>
+                <w:sz w:val="24"/>
+                <w:szCs w:val="24"/>
+              </w:rPr>
+              <w:t>Mjesto i vrijeme:</w:t>
+            </w:r>
+          </w:p>
+        </w:tc>
+        <w:tc>
+          <w:tcPr>
+            <w:tcW w:w="7053" w:type="dxa"/>
+          </w:tcPr>
+          <w:p>
+            <w:pPr>
+              <w:rPr>
+                <w:sz w:val="24"/>
+                <w:szCs w:val="24"/>
+              </w:rPr>
+            </w:pPr>
+            <w:r>
+              <w:rPr>
+                <w:sz w:val="24"/>
+                <w:szCs w:val="24"/>
+              </w:rPr>
+              <w:t>Sarajevo, 17.3.2015. 20:30h</w:t>
+            </w:r>
+          </w:p>
+        </w:tc>
+      </w:tr>
+      <w:tr>
+        <w:trPr>
+          <w:trHeight w:val="397"/>
+        </w:trPr>
+        <w:tc>
+          <w:tcPr>
+            <w:tcW w:w="2235" w:type="dxa"/>
+          </w:tcPr>
+          <w:p>
+            <w:pPr>
+              <w:jc w:val="right"/>
+              <w:rPr>
+                <w:szCs w:val="24"/>
+              </w:rPr>
+            </w:pPr>
+          </w:p>
+        </w:tc>
+        <w:tc>
+          <w:tcPr>
+            <w:tcW w:w="7053" w:type="dxa"/>
+          </w:tcPr>
+          <w:p>
+            <w:pPr>
+              <w:rPr>
+                <w:szCs w:val="24"/>
+              </w:rPr>
+            </w:pPr>
+          </w:p>
+        </w:tc>
+      </w:tr>
+    </w:tbl>
     <w:p>
       <w:pPr>
         <w:pStyle w:val="Heading1"/>
@@ -200,9 +398,6 @@
       </w:r>
     </w:p>
     <w:p>
-      <w:pPr>
-        <w:ind w:left="360"/>
-      </w:pPr>
       <w:r>
         <w:rPr>
           <w:rStyle w:val="Heading2Char"/>
@@ -221,9 +416,6 @@
       </w:r>
     </w:p>
     <w:p>
-      <w:pPr>
-        <w:ind w:left="360"/>
-      </w:pPr>
       <w:r>
         <w:rPr>
           <w:rStyle w:val="Heading2Char"/>
@@ -238,9 +430,6 @@
       </w:r>
     </w:p>
     <w:p>
-      <w:pPr>
-        <w:ind w:left="360"/>
-      </w:pPr>
       <w:r>
         <w:rPr>
           <w:rStyle w:val="Heading2Char"/>
@@ -255,9 +444,6 @@
       </w:r>
     </w:p>
     <w:p>
-      <w:pPr>
-        <w:ind w:left="360"/>
-      </w:pPr>
       <w:r>
         <w:rPr>
           <w:rStyle w:val="Heading2Char"/>
@@ -272,9 +458,6 @@
       </w:r>
     </w:p>
     <w:p>
-      <w:pPr>
-        <w:ind w:left="360"/>
-      </w:pPr>
       <w:r>
         <w:rPr>
           <w:rStyle w:val="Heading2Char"/>
@@ -295,9 +478,6 @@
       </w:r>
     </w:p>
     <w:p>
-      <w:pPr>
-        <w:ind w:left="360"/>
-      </w:pPr>
       <w:r>
         <w:rPr>
           <w:rStyle w:val="Heading2Char"/>
@@ -312,9 +492,6 @@
       </w:r>
     </w:p>
     <w:p>
-      <w:pPr>
-        <w:ind w:left="360"/>
-      </w:pPr>
       <w:r>
         <w:rPr>
           <w:rStyle w:val="Heading2Char"/>
@@ -332,9 +509,6 @@
       </w:r>
     </w:p>
     <w:p>
-      <w:pPr>
-        <w:ind w:left="360"/>
-      </w:pPr>
       <w:r>
         <w:rPr>
           <w:rStyle w:val="Heading2Char"/>
@@ -349,9 +523,6 @@
       </w:r>
     </w:p>
     <w:p>
-      <w:pPr>
-        <w:ind w:left="360"/>
-      </w:pPr>
       <w:r>
         <w:rPr>
           <w:rStyle w:val="Heading2Char"/>
@@ -366,9 +537,6 @@
       </w:r>
     </w:p>
     <w:p>
-      <w:pPr>
-        <w:ind w:left="360"/>
-      </w:pPr>
       <w:r>
         <w:rPr>
           <w:rStyle w:val="Heading2Char"/>
@@ -383,9 +551,6 @@
       </w:r>
     </w:p>
     <w:p>
-      <w:pPr>
-        <w:ind w:left="360"/>
-      </w:pPr>
       <w:r>
         <w:rPr>
           <w:rStyle w:val="Heading2Char"/>
@@ -401,9 +566,6 @@
       </w:r>
     </w:p>
     <w:p>
-      <w:pPr>
-        <w:ind w:left="360"/>
-      </w:pPr>
       <w:r>
         <w:rPr>
           <w:rStyle w:val="Heading2Char"/>
@@ -418,9 +580,6 @@
       </w:r>
     </w:p>
     <w:p>
-      <w:pPr>
-        <w:ind w:left="360"/>
-      </w:pPr>
       <w:r>
         <w:rPr>
           <w:rStyle w:val="Heading2Char"/>
@@ -438,9 +597,6 @@
       </w:r>
     </w:p>
     <w:p>
-      <w:pPr>
-        <w:ind w:left="360"/>
-      </w:pPr>
       <w:r>
         <w:rPr>
           <w:rStyle w:val="Heading2Char"/>
@@ -455,9 +611,6 @@
       </w:r>
     </w:p>
     <w:p>
-      <w:pPr>
-        <w:ind w:left="360"/>
-      </w:pPr>
       <w:r>
         <w:rPr>
           <w:rStyle w:val="Heading2Char"/>
@@ -472,9 +625,6 @@
       </w:r>
     </w:p>
     <w:p>
-      <w:pPr>
-        <w:ind w:left="360"/>
-      </w:pPr>
       <w:r>
         <w:rPr>
           <w:rStyle w:val="Heading2Char"/>
@@ -498,9 +648,6 @@
       </w:r>
     </w:p>
     <w:p>
-      <w:pPr>
-        <w:ind w:left="360"/>
-      </w:pPr>
       <w:r>
         <w:rPr>
           <w:rStyle w:val="Heading2Char"/>
@@ -515,9 +662,6 @@
       </w:r>
     </w:p>
     <w:p>
-      <w:pPr>
-        <w:ind w:left="360"/>
-      </w:pPr>
       <w:r>
         <w:rPr>
           <w:rStyle w:val="Heading2Char"/>
@@ -532,9 +676,6 @@
       </w:r>
     </w:p>
     <w:p>
-      <w:pPr>
-        <w:ind w:left="360"/>
-      </w:pPr>
       <w:r>
         <w:rPr>
           <w:rStyle w:val="Heading2Char"/>
@@ -549,9 +690,6 @@
       </w:r>
     </w:p>
     <w:p>
-      <w:pPr>
-        <w:ind w:left="360"/>
-      </w:pPr>
       <w:r>
         <w:rPr>
           <w:rStyle w:val="Heading2Char"/>
@@ -566,9 +704,6 @@
       </w:r>
     </w:p>
     <w:p>
-      <w:pPr>
-        <w:ind w:left="360"/>
-      </w:pPr>
       <w:r>
         <w:rPr>
           <w:rStyle w:val="Heading2Char"/>
@@ -586,9 +721,6 @@
       </w:r>
     </w:p>
     <w:p>
-      <w:pPr>
-        <w:ind w:left="360"/>
-      </w:pPr>
       <w:r>
         <w:rPr>
           <w:rStyle w:val="Heading2Char"/>
@@ -609,9 +741,6 @@
       </w:r>
     </w:p>
     <w:p>
-      <w:pPr>
-        <w:ind w:left="360"/>
-      </w:pPr>
       <w:r>
         <w:rPr>
           <w:rStyle w:val="Heading2Char"/>
@@ -627,9 +756,6 @@
       </w:r>
     </w:p>
     <w:p>
-      <w:pPr>
-        <w:ind w:left="360"/>
-      </w:pPr>
       <w:r>
         <w:rPr>
           <w:rStyle w:val="Heading2Char"/>
@@ -644,9 +770,6 @@
       </w:r>
     </w:p>
     <w:p>
-      <w:pPr>
-        <w:ind w:left="360"/>
-      </w:pPr>
       <w:r>
         <w:rPr>
           <w:rStyle w:val="Heading2Char"/>
@@ -661,9 +784,6 @@
       </w:r>
     </w:p>
     <w:p>
-      <w:pPr>
-        <w:ind w:left="360"/>
-      </w:pPr>
       <w:r>
         <w:rPr>
           <w:rStyle w:val="Heading2Char"/>
@@ -678,174 +798,138 @@
       </w:r>
     </w:p>
     <w:p>
-      <w:pPr>
-        <w:ind w:left="360"/>
-      </w:pPr>
-      <w:r>
-        <w:rPr>
-          <w:rStyle w:val="Heading2Char"/>
-        </w:rPr>
-        <w:t>.</w:t>
-      </w:r>
-      <w:r>
-        <w:br/>
-        <w:t>.</w:t>
-      </w:r>
-    </w:p>
-    <w:p>
-      <w:pPr>
-        <w:ind w:left="360"/>
-      </w:pPr>
-      <w:r>
-        <w:rPr>
-          <w:rStyle w:val="Heading2Char"/>
-        </w:rPr>
-        <w:t>.</w:t>
-      </w:r>
-      <w:r>
-        <w:br/>
-        <w:t>.</w:t>
-      </w:r>
-    </w:p>
-    <w:p>
-      <w:pPr>
-        <w:ind w:left="360"/>
-      </w:pPr>
-      <w:r>
-        <w:rPr>
-          <w:rStyle w:val="Heading2Char"/>
-        </w:rPr>
-        <w:t>.</w:t>
-      </w:r>
-      <w:r>
-        <w:br/>
-        <w:t>.</w:t>
-      </w:r>
-    </w:p>
-    <w:p>
-      <w:pPr>
-        <w:ind w:left="360"/>
-      </w:pPr>
-      <w:r>
-        <w:rPr>
-          <w:rStyle w:val="Heading2Char"/>
-        </w:rPr>
-        <w:t>.</w:t>
-      </w:r>
-      <w:r>
-        <w:br/>
-        <w:t>.</w:t>
-      </w:r>
-    </w:p>
-    <w:p>
-      <w:pPr>
-        <w:ind w:left="360"/>
-      </w:pPr>
-      <w:r>
-        <w:rPr>
-          <w:rStyle w:val="Heading2Char"/>
-        </w:rPr>
-        <w:t>.</w:t>
-      </w:r>
-      <w:r>
-        <w:br/>
-        <w:t>.</w:t>
-      </w:r>
-    </w:p>
-    <w:p>
-      <w:pPr>
-        <w:ind w:left="360"/>
-      </w:pPr>
-      <w:r>
-        <w:rPr>
-          <w:rStyle w:val="Heading2Char"/>
-        </w:rPr>
-        <w:t>.</w:t>
-      </w:r>
-      <w:r>
-        <w:br/>
-        <w:t>.</w:t>
-      </w:r>
-    </w:p>
-    <w:p>
-      <w:pPr>
-        <w:ind w:left="360"/>
-      </w:pPr>
-      <w:r>
-        <w:rPr>
-          <w:rStyle w:val="Heading2Char"/>
-        </w:rPr>
-        <w:t>.</w:t>
-      </w:r>
-      <w:r>
-        <w:br/>
-        <w:t>.</w:t>
-      </w:r>
-    </w:p>
-    <w:p>
-      <w:pPr>
-        <w:ind w:left="360"/>
-      </w:pPr>
-      <w:r>
-        <w:rPr>
-          <w:rStyle w:val="Heading2Char"/>
-        </w:rPr>
-        <w:t>.</w:t>
-      </w:r>
-      <w:r>
-        <w:br/>
-        <w:t>.</w:t>
-      </w:r>
-    </w:p>
-    <w:p>
-      <w:pPr>
-        <w:ind w:left="360"/>
-      </w:pPr>
-      <w:r>
-        <w:rPr>
-          <w:rStyle w:val="Heading2Char"/>
-        </w:rPr>
-        <w:t>.</w:t>
-      </w:r>
-      <w:r>
-        <w:br/>
-        <w:t>.</w:t>
-      </w:r>
-    </w:p>
-    <w:p>
-      <w:pPr>
-        <w:ind w:left="360"/>
-      </w:pPr>
-      <w:r>
-        <w:rPr>
-          <w:rStyle w:val="Heading2Char"/>
-        </w:rPr>
-        <w:t>.</w:t>
-      </w:r>
-      <w:r>
-        <w:br/>
-        <w:t>.</w:t>
-      </w:r>
-    </w:p>
-    <w:p>
-      <w:pPr>
-        <w:ind w:left="360"/>
-      </w:pPr>
-      <w:r>
-        <w:rPr>
-          <w:rStyle w:val="Heading2Char"/>
-        </w:rPr>
-        <w:t>.</w:t>
-      </w:r>
-      <w:r>
-        <w:br/>
-        <w:t>.</w:t>
-      </w:r>
-    </w:p>
-    <w:p>
-      <w:pPr>
-        <w:ind w:left="360"/>
-      </w:pPr>
+      <w:r>
+        <w:rPr>
+          <w:rStyle w:val="Heading2Char"/>
+        </w:rPr>
+        <w:t>.</w:t>
+      </w:r>
+      <w:r>
+        <w:br/>
+        <w:t>.</w:t>
+      </w:r>
+    </w:p>
+    <w:p>
+      <w:r>
+        <w:rPr>
+          <w:rStyle w:val="Heading2Char"/>
+        </w:rPr>
+        <w:t>.</w:t>
+      </w:r>
+      <w:r>
+        <w:br/>
+        <w:t>.</w:t>
+      </w:r>
+    </w:p>
+    <w:p>
+      <w:r>
+        <w:rPr>
+          <w:rStyle w:val="Heading2Char"/>
+        </w:rPr>
+        <w:t>.</w:t>
+      </w:r>
+      <w:r>
+        <w:br/>
+        <w:t>.</w:t>
+      </w:r>
+    </w:p>
+    <w:p>
+      <w:r>
+        <w:rPr>
+          <w:rStyle w:val="Heading2Char"/>
+        </w:rPr>
+        <w:t>.</w:t>
+      </w:r>
+      <w:r>
+        <w:br/>
+        <w:t>.</w:t>
+      </w:r>
+    </w:p>
+    <w:p>
+      <w:r>
+        <w:rPr>
+          <w:rStyle w:val="Heading2Char"/>
+        </w:rPr>
+        <w:t>.</w:t>
+      </w:r>
+      <w:r>
+        <w:br/>
+        <w:t>.</w:t>
+      </w:r>
+    </w:p>
+    <w:p>
+      <w:r>
+        <w:rPr>
+          <w:rStyle w:val="Heading2Char"/>
+        </w:rPr>
+        <w:t>.</w:t>
+      </w:r>
+      <w:r>
+        <w:br/>
+        <w:t>.</w:t>
+      </w:r>
+    </w:p>
+    <w:p>
+      <w:r>
+        <w:rPr>
+          <w:rStyle w:val="Heading2Char"/>
+        </w:rPr>
+        <w:t>.</w:t>
+      </w:r>
+      <w:r>
+        <w:br/>
+        <w:t>.</w:t>
+      </w:r>
+    </w:p>
+    <w:p>
+      <w:r>
+        <w:rPr>
+          <w:rStyle w:val="Heading2Char"/>
+        </w:rPr>
+        <w:t>.</w:t>
+      </w:r>
+      <w:r>
+        <w:br/>
+        <w:t>.</w:t>
+      </w:r>
+    </w:p>
+    <w:p>
+      <w:r>
+        <w:rPr>
+          <w:rStyle w:val="Heading2Char"/>
+        </w:rPr>
+        <w:t>.</w:t>
+      </w:r>
+      <w:r>
+        <w:br/>
+        <w:t>.</w:t>
+      </w:r>
+    </w:p>
+    <w:p>
+      <w:r>
+        <w:rPr>
+          <w:rStyle w:val="Heading2Char"/>
+        </w:rPr>
+        <w:t>.</w:t>
+      </w:r>
+      <w:r>
+        <w:br/>
+        <w:t>.</w:t>
+      </w:r>
+    </w:p>
+    <w:p>
+      <w:r>
+        <w:rPr>
+          <w:rStyle w:val="Heading2Char"/>
+        </w:rPr>
+        <w:t>.</w:t>
+      </w:r>
+      <w:r>
+        <w:br/>
+        <w:t>.</w:t>
+      </w:r>
+    </w:p>
+    <w:p>
       <w:r>
         <w:rPr>
           <w:rStyle w:val="Heading2Char"/>
@@ -859,219 +943,174 @@
       </w:r>
     </w:p>
     <w:p>
-      <w:pPr>
-        <w:ind w:left="360"/>
-      </w:pPr>
-      <w:r>
-        <w:rPr>
-          <w:rStyle w:val="Heading2Char"/>
-        </w:rPr>
-        <w:t>.</w:t>
-      </w:r>
-      <w:r>
-        <w:br/>
-        <w:t>.</w:t>
-      </w:r>
-    </w:p>
-    <w:p>
-      <w:pPr>
-        <w:ind w:left="360"/>
-      </w:pPr>
-      <w:r>
-        <w:rPr>
-          <w:rStyle w:val="Heading2Char"/>
-        </w:rPr>
-        <w:t>.</w:t>
-      </w:r>
-      <w:r>
-        <w:br/>
-        <w:t>.</w:t>
-      </w:r>
-    </w:p>
-    <w:p>
-      <w:pPr>
-        <w:ind w:left="360"/>
-      </w:pPr>
-      <w:r>
-        <w:rPr>
-          <w:rStyle w:val="Heading2Char"/>
-        </w:rPr>
-        <w:t>.</w:t>
-      </w:r>
-      <w:r>
-        <w:br/>
-        <w:t>.</w:t>
-      </w:r>
-    </w:p>
-    <w:p>
-      <w:pPr>
-        <w:ind w:left="360"/>
-      </w:pPr>
-      <w:r>
-        <w:rPr>
-          <w:rStyle w:val="Heading2Char"/>
-        </w:rPr>
-        <w:t>.</w:t>
-      </w:r>
-      <w:r>
-        <w:br/>
-        <w:t>.</w:t>
-      </w:r>
-    </w:p>
-    <w:p>
-      <w:pPr>
-        <w:ind w:left="360"/>
-      </w:pPr>
-      <w:r>
-        <w:rPr>
-          <w:rStyle w:val="Heading2Char"/>
-        </w:rPr>
-        <w:t>.</w:t>
-      </w:r>
-      <w:r>
-        <w:br/>
-        <w:t>.</w:t>
-      </w:r>
-    </w:p>
-    <w:p>
-      <w:pPr>
-        <w:ind w:left="360"/>
-      </w:pPr>
-      <w:r>
-        <w:rPr>
-          <w:rStyle w:val="Heading2Char"/>
-        </w:rPr>
-        <w:t>.</w:t>
-      </w:r>
-      <w:r>
-        <w:br/>
-        <w:t>.</w:t>
-      </w:r>
-    </w:p>
-    <w:p>
-      <w:pPr>
-        <w:ind w:left="360"/>
-      </w:pPr>
-      <w:r>
-        <w:rPr>
-          <w:rStyle w:val="Heading2Char"/>
-        </w:rPr>
-        <w:t>.</w:t>
-      </w:r>
-      <w:r>
-        <w:br/>
-        <w:t>.</w:t>
-      </w:r>
-    </w:p>
-    <w:p>
-      <w:pPr>
-        <w:ind w:left="360"/>
-      </w:pPr>
-      <w:r>
-        <w:rPr>
-          <w:rStyle w:val="Heading2Char"/>
-        </w:rPr>
-        <w:t>.</w:t>
-      </w:r>
-      <w:r>
-        <w:br/>
-        <w:t>.</w:t>
-      </w:r>
-    </w:p>
-    <w:p>
-      <w:pPr>
-        <w:ind w:left="360"/>
-      </w:pPr>
-      <w:r>
-        <w:rPr>
-          <w:rStyle w:val="Heading2Char"/>
-        </w:rPr>
-        <w:t>.</w:t>
-      </w:r>
-      <w:r>
-        <w:br/>
-        <w:t>.</w:t>
-      </w:r>
-    </w:p>
-    <w:p>
-      <w:pPr>
-        <w:ind w:left="360"/>
-      </w:pPr>
-      <w:r>
-        <w:rPr>
-          <w:rStyle w:val="Heading2Char"/>
-        </w:rPr>
-        <w:t>.</w:t>
-      </w:r>
-      <w:r>
-        <w:br/>
-        <w:t>.</w:t>
-      </w:r>
-    </w:p>
-    <w:p>
-      <w:pPr>
-        <w:ind w:left="360"/>
-      </w:pPr>
-      <w:r>
-        <w:rPr>
-          <w:rStyle w:val="Heading2Char"/>
-        </w:rPr>
-        <w:t>.</w:t>
-      </w:r>
-      <w:r>
-        <w:br/>
-        <w:t>.</w:t>
-      </w:r>
-    </w:p>
-    <w:p>
-      <w:pPr>
-        <w:ind w:left="360"/>
-      </w:pPr>
-      <w:r>
-        <w:rPr>
-          <w:rStyle w:val="Heading2Char"/>
-        </w:rPr>
-        <w:t>.</w:t>
-      </w:r>
-      <w:r>
-        <w:br/>
-        <w:t>.</w:t>
-      </w:r>
-    </w:p>
-    <w:p>
-      <w:pPr>
-        <w:ind w:left="360"/>
-      </w:pPr>
-      <w:r>
-        <w:rPr>
-          <w:rStyle w:val="Heading2Char"/>
-        </w:rPr>
-        <w:t>.</w:t>
-      </w:r>
-      <w:r>
-        <w:br/>
-        <w:t>.</w:t>
-      </w:r>
-    </w:p>
-    <w:p>
-      <w:pPr>
-        <w:ind w:left="360"/>
-      </w:pPr>
-      <w:r>
-        <w:rPr>
-          <w:rStyle w:val="Heading2Char"/>
-        </w:rPr>
-        <w:t>.</w:t>
-      </w:r>
-      <w:r>
-        <w:br/>
-        <w:t>.</w:t>
-      </w:r>
-    </w:p>
-    <w:p>
-      <w:pPr>
-        <w:ind w:left="360"/>
-      </w:pPr>
+      <w:r>
+        <w:rPr>
+          <w:rStyle w:val="Heading2Char"/>
+        </w:rPr>
+        <w:t>.</w:t>
+      </w:r>
+      <w:r>
+        <w:br/>
+        <w:t>.</w:t>
+      </w:r>
+    </w:p>
+    <w:p>
+      <w:r>
+        <w:rPr>
+          <w:rStyle w:val="Heading2Char"/>
+        </w:rPr>
+        <w:t>.</w:t>
+      </w:r>
+      <w:r>
+        <w:br/>
+        <w:t>.</w:t>
+      </w:r>
+    </w:p>
+    <w:p>
+      <w:r>
+        <w:rPr>
+          <w:rStyle w:val="Heading2Char"/>
+        </w:rPr>
+        <w:t>.</w:t>
+      </w:r>
+      <w:r>
+        <w:br/>
+        <w:t>.</w:t>
+      </w:r>
+    </w:p>
+    <w:p>
+      <w:r>
+        <w:rPr>
+          <w:rStyle w:val="Heading2Char"/>
+        </w:rPr>
+        <w:t>.</w:t>
+      </w:r>
+      <w:r>
+        <w:br/>
+        <w:t>.</w:t>
+      </w:r>
+    </w:p>
+    <w:p>
+      <w:r>
+        <w:rPr>
+          <w:rStyle w:val="Heading2Char"/>
+        </w:rPr>
+        <w:t>.</w:t>
+      </w:r>
+      <w:r>
+        <w:br/>
+        <w:t>.</w:t>
+      </w:r>
+    </w:p>
+    <w:p>
+      <w:r>
+        <w:rPr>
+          <w:rStyle w:val="Heading2Char"/>
+        </w:rPr>
+        <w:t>.</w:t>
+      </w:r>
+      <w:r>
+        <w:br/>
+        <w:t>.</w:t>
+      </w:r>
+    </w:p>
+    <w:p>
+      <w:r>
+        <w:rPr>
+          <w:rStyle w:val="Heading2Char"/>
+        </w:rPr>
+        <w:t>.</w:t>
+      </w:r>
+      <w:r>
+        <w:br/>
+        <w:t>.</w:t>
+      </w:r>
+    </w:p>
+    <w:p>
+      <w:r>
+        <w:rPr>
+          <w:rStyle w:val="Heading2Char"/>
+        </w:rPr>
+        <w:t>.</w:t>
+      </w:r>
+      <w:r>
+        <w:br/>
+        <w:t>.</w:t>
+      </w:r>
+    </w:p>
+    <w:p>
+      <w:r>
+        <w:rPr>
+          <w:rStyle w:val="Heading2Char"/>
+        </w:rPr>
+        <w:t>.</w:t>
+      </w:r>
+      <w:r>
+        <w:br/>
+        <w:t>.</w:t>
+      </w:r>
+    </w:p>
+    <w:p>
+      <w:r>
+        <w:rPr>
+          <w:rStyle w:val="Heading2Char"/>
+        </w:rPr>
+        <w:t>.</w:t>
+      </w:r>
+      <w:r>
+        <w:br/>
+        <w:t>.</w:t>
+      </w:r>
+    </w:p>
+    <w:p>
+      <w:r>
+        <w:rPr>
+          <w:rStyle w:val="Heading2Char"/>
+        </w:rPr>
+        <w:t>.</w:t>
+      </w:r>
+      <w:r>
+        <w:br/>
+        <w:t>.</w:t>
+      </w:r>
+    </w:p>
+    <w:p>
+      <w:r>
+        <w:rPr>
+          <w:rStyle w:val="Heading2Char"/>
+        </w:rPr>
+        <w:t>.</w:t>
+      </w:r>
+      <w:r>
+        <w:br/>
+        <w:t>.</w:t>
+      </w:r>
+    </w:p>
+    <w:p>
+      <w:r>
+        <w:rPr>
+          <w:rStyle w:val="Heading2Char"/>
+        </w:rPr>
+        <w:t>.</w:t>
+      </w:r>
+      <w:r>
+        <w:br/>
+        <w:t>.</w:t>
+      </w:r>
+    </w:p>
+    <w:p>
+      <w:r>
+        <w:rPr>
+          <w:rStyle w:val="Heading2Char"/>
+        </w:rPr>
+        <w:t>.</w:t>
+      </w:r>
+      <w:r>
+        <w:br/>
+        <w:t>.</w:t>
+      </w:r>
+    </w:p>
+    <w:p>
       <w:r>
         <w:rPr>
           <w:rStyle w:val="Heading2Char"/>
@@ -2316,6 +2355,32 @@
       <w:sz w:val="24"/>
     </w:rPr>
   </w:style>
+  <w:style w:type="table" w:styleId="TableGrid">
+    <w:name w:val="Table Grid"/>
+    <w:basedOn w:val="TableNormal"/>
+    <w:uiPriority w:val="59"/>
+    <w:rsid w:val="000E3EB4"/>
+    <w:pPr>
+      <w:spacing w:after="0" w:line="240" w:lineRule="auto"/>
+    </w:pPr>
+    <w:tblPr>
+      <w:tblInd w:w="0" w:type="dxa"/>
+      <w:tblBorders>
+        <w:top w:val="single" w:sz="4" w:space="0" w:color="000000" w:themeColor="text1"/>
+        <w:left w:val="single" w:sz="4" w:space="0" w:color="000000" w:themeColor="text1"/>
+        <w:bottom w:val="single" w:sz="4" w:space="0" w:color="000000" w:themeColor="text1"/>
+        <w:right w:val="single" w:sz="4" w:space="0" w:color="000000" w:themeColor="text1"/>
+        <w:insideH w:val="single" w:sz="4" w:space="0" w:color="000000" w:themeColor="text1"/>
+        <w:insideV w:val="single" w:sz="4" w:space="0" w:color="000000" w:themeColor="text1"/>
+      </w:tblBorders>
+      <w:tblCellMar>
+        <w:top w:w="0" w:type="dxa"/>
+        <w:left w:w="108" w:type="dxa"/>
+        <w:bottom w:w="0" w:type="dxa"/>
+        <w:right w:w="108" w:type="dxa"/>
+      </w:tblCellMar>
+    </w:tblPr>
+  </w:style>
 </w:styles>
 </file>
 
@@ -2607,7 +2672,7 @@
 </file>
 
 <file path=customXml/itemProps1.xml><?xml version="1.0" encoding="utf-8"?>
-<ds:datastoreItem xmlns:ds="http://schemas.openxmlformats.org/officeDocument/2006/customXml" ds:itemID="{97149E5B-14A0-4AF1-8DA9-86963E799DCC}">
+<ds:datastoreItem xmlns:ds="http://schemas.openxmlformats.org/officeDocument/2006/customXml" ds:itemID="{C17DDC9F-BA1A-41CC-A7F4-8C6277B791C4}">
   <ds:schemaRefs>
     <ds:schemaRef ds:uri="http://schemas.openxmlformats.org/officeDocument/2006/bibliography"/>
   </ds:schemaRefs>

</xml_diff>

<commit_message>
Transkript intervjua .docx + .pdf - dovršeno
PDF je pripremljen za službenu prezentaciju
DOCX sadrži pomoćne točke, ukoliko dođe do promjena da ne bude problema
sa stiliziranjem
</commit_message>
<xml_diff>
--- a/Documents/Transkript interviewa s naručiocem.docx
+++ b/Documents/Transkript interviewa s naručiocem.docx
@@ -30,6 +30,13 @@
           <w:szCs w:val="32"/>
         </w:rPr>
         <w:t>Zubarska ordinacija</w:t>
+      </w:r>
+      <w:r>
+        <w:rPr>
+          <w:sz w:val="32"/>
+          <w:szCs w:val="32"/>
+        </w:rPr>
+        <w:t xml:space="preserve"> –Tim12</w:t>
       </w:r>
     </w:p>
     <w:p/>
@@ -92,7 +99,14 @@
                 <w:sz w:val="24"/>
                 <w:szCs w:val="24"/>
               </w:rPr>
-              <w:t>Ćupović Dean, vlasnik zubarske ordinacije</w:t>
+              <w:t>Č</w:t>
+            </w:r>
+            <w:r>
+              <w:rPr>
+                <w:sz w:val="24"/>
+                <w:szCs w:val="24"/>
+              </w:rPr>
+              <w:t>upović Dean, vlasnik zubarske ordinacije</w:t>
             </w:r>
           </w:p>
         </w:tc>
@@ -284,8 +298,6 @@
       </w:r>
       <w:r>
         <w:br/>
-      </w:r>
-      <w:r>
         <w:t>Jednu.</w:t>
       </w:r>
     </w:p>
@@ -426,7 +438,13 @@
         <w:br/>
       </w:r>
       <w:r>
-        <w:t>Evidencija pacijenata, rezervacije termina, da ljudi mogu nazvati telefonom i pitati kad da zakažu termin, naravno tu je i određivanje termina, zatim evidencija nekih osnovnih zahvata koji se mogu raditi, mislim da postoji mogućnost da se može dodavati, ne morate pripremiti vi sve moguće zubarske zahvate koji postoje.</w:t>
+        <w:t>Evidencija pacijenata, rezervacije termina, da ljudi mogu nazvati telefonom i pitati kad da zakažu termin, naravno tu je i o</w:t>
+      </w:r>
+      <w:r>
+        <w:t>tkazi</w:t>
+      </w:r>
+      <w:r>
+        <w:t>vanje termina, zatim evidencija nekih osnovnih zahvata koji se mogu raditi, mislim da postoji mogućnost da se može dodavati, ne morate pripremiti vi sve moguće zubarske zahvate koji postoje.</w:t>
       </w:r>
     </w:p>
     <w:p>
@@ -448,7 +466,19 @@
         <w:rPr>
           <w:rStyle w:val="Heading2Char"/>
         </w:rPr>
-        <w:t>U redu. Šta vam je najvažnije što želite postići ovim sistemom? Šta je to zbog čega ste se odlučili da napravite ovakav sistem?</w:t>
+        <w:t>U redu. Šta vam je najvažnije što želite postići ovim sistemom? Šta je to zbog čega ste</w:t>
+      </w:r>
+      <w:r>
+        <w:rPr>
+          <w:rStyle w:val="Heading2Char"/>
+        </w:rPr>
+        <w:t xml:space="preserve"> se odlučili da napravite ovaj</w:t>
+      </w:r>
+      <w:r>
+        <w:rPr>
+          <w:rStyle w:val="Heading2Char"/>
+        </w:rPr>
+        <w:t xml:space="preserve"> sistem?</w:t>
       </w:r>
       <w:r>
         <w:br/>
@@ -488,7 +518,10 @@
         <w:br/>
       </w:r>
       <w:r>
-        <w:t>Nemam neko određeno vrijeme.</w:t>
+        <w:t>Nema</w:t>
+      </w:r>
+      <w:r>
+        <w:t xml:space="preserve"> neko određeno vrijeme.</w:t>
       </w:r>
     </w:p>
     <w:p>
@@ -502,10 +535,28 @@
         <w:br/>
       </w:r>
       <w:r>
-        <w:t>Ne morate praviti kalendar, bojim se da ne uletite u probleme s njim i da ne potrošite previše vremena. Da, treba da ima neki pre</w:t>
-      </w:r>
-      <w:r>
-        <w:t>gled, kalendar sa bojama, nešto.</w:t>
+        <w:t xml:space="preserve">Ne morate praviti kalendar, bojim se da ne uletite u probleme s </w:t>
+      </w:r>
+      <w:r>
+        <w:t>GUIem</w:t>
+      </w:r>
+      <w:r>
+        <w:t xml:space="preserve"> i da ne potrošite previše vremena. Da, treba da ima neki pre</w:t>
+      </w:r>
+      <w:r>
+        <w:t>gled,</w:t>
+      </w:r>
+      <w:r>
+        <w:t xml:space="preserve"> ali sada da nešto</w:t>
+      </w:r>
+      <w:r>
+        <w:t xml:space="preserve"> kalendar sa bojama, nešto</w:t>
+      </w:r>
+      <w:r>
+        <w:t xml:space="preserve"> ne treba</w:t>
+      </w:r>
+      <w:r>
+        <w:t>.</w:t>
       </w:r>
     </w:p>
     <w:p>
@@ -533,7 +584,13 @@
         <w:br/>
       </w:r>
       <w:r>
-        <w:t>Naručivanje treba da sadrži ime pacijenta i treba da sadrži datum i vrijeme.</w:t>
+        <w:t>Naručivanje treba da sadrži ime pacijenta i treba da sadrži datum i vrijeme</w:t>
+      </w:r>
+      <w:r>
+        <w:t xml:space="preserve"> od do</w:t>
+      </w:r>
+      <w:r>
+        <w:t>.</w:t>
       </w:r>
     </w:p>
     <w:p>
@@ -576,6 +633,9 @@
         <w:br/>
       </w:r>
       <w:r>
+        <w:t xml:space="preserve">Da. </w:t>
+      </w:r>
+      <w:r>
         <w:t>Ne morate praviti posebnu funkcionalnost, dovoljno je da napravite otkazivanje termina.</w:t>
       </w:r>
     </w:p>
@@ -607,6 +667,28 @@
         <w:br/>
       </w:r>
       <w:r>
+        <w:t>Jeste obavezno zbog rezervacija može se pojaviti situacija kada moramo navati pacijenta i reći mu da je doktor bolestan i da dođe naredne sedmice.</w:t>
+      </w:r>
+    </w:p>
+    <w:p>
+      <w:r>
+        <w:rPr>
+          <w:rStyle w:val="Heading2Char"/>
+        </w:rPr>
+        <w:t>Je li to obavezno? Da imamo broj telefona?</w:t>
+      </w:r>
+      <w:r>
+        <w:rPr>
+          <w:rStyle w:val="Heading2Char"/>
+          <w:rFonts w:asciiTheme="minorHAnsi" w:eastAsiaTheme="minorHAnsi" w:hAnsiTheme="minorHAnsi" w:cstheme="minorBidi"/>
+          <w:b w:val="0"/>
+          <w:bCs w:val="0"/>
+          <w:color w:val="auto"/>
+          <w:szCs w:val="22"/>
+        </w:rPr>
+        <w:br/>
+      </w:r>
+      <w:r>
         <w:t>Dodajte slobodno polje za unos u koji će se moći unijeti slobodan tekst, sve dodatne informacije.</w:t>
       </w:r>
     </w:p>
@@ -725,6 +807,7 @@
         <w:rPr>
           <w:rStyle w:val="Heading2Char"/>
         </w:rPr>
+        <w:lastRenderedPageBreak/>
         <w:t>Unutar posjet</w:t>
       </w:r>
       <w:r>
@@ -745,79 +828,348 @@
         <w:rPr>
           <w:rStyle w:val="Heading2Char"/>
         </w:rPr>
+        <w:t>Ima li nešto što smo izostavili u vezi dijagnoza, pacijenata i tih podataka, a da smo izostavili?</w:t>
+      </w:r>
+      <w:r>
+        <w:br/>
+      </w:r>
+      <w:r>
+        <w:t>Ne. Važniji je dio za evidentiranje posjeta, odnosno šta je rađeno za nekog pacijenta. Važniji je kompletan historijat, s tim da se može izvući šta je rađeno za nekog pacijenta.</w:t>
+      </w:r>
+    </w:p>
+    <w:p>
+      <w:r>
+        <w:rPr>
+          <w:rStyle w:val="Heading2Char"/>
+        </w:rPr>
+        <w:t>Koliko dugo čuvate podatke o pacijentima? Da li ih čuvate zauvijek, ili se brišu nakon nekog vremena?</w:t>
+      </w:r>
+      <w:r>
+        <w:br/>
+      </w:r>
+      <w:r>
+        <w:t>Zauvijek.</w:t>
+      </w:r>
+    </w:p>
+    <w:p>
+      <w:r>
+        <w:rPr>
+          <w:rStyle w:val="Heading2Char"/>
+        </w:rPr>
+        <w:t>Koje podatke želite da pravite? Mislim, da li želite da pravimo rezervne kopije podataka?</w:t>
+      </w:r>
+      <w:r>
+        <w:br/>
+      </w:r>
+      <w:r>
+        <w:t>Ne želim. Napišite preporuku da bi trebalo biti urađeno i kako bi trebali biti urađeno.</w:t>
+      </w:r>
+    </w:p>
+    <w:p>
+      <w:r>
+        <w:rPr>
+          <w:rStyle w:val="Heading2Char"/>
+        </w:rPr>
+        <w:t>Ali vi to ne želite?</w:t>
+      </w:r>
+      <w:r>
+        <w:br/>
+      </w:r>
+      <w:r>
+        <w:t>Da.</w:t>
+      </w:r>
+    </w:p>
+    <w:p>
+      <w:r>
+        <w:rPr>
+          <w:rStyle w:val="Heading2Char"/>
+        </w:rPr>
+        <w:t>Da li želite vršiti evidenciju finansijskih podataka??</w:t>
+      </w:r>
+      <w:r>
+        <w:br/>
+      </w:r>
+      <w:r>
+        <w:t>Da, recimo to je evidencija nekih intervencija. Bilo bi dobro da imate evidentirane sve vrste intervencija (tipa vađenje zuba). Akcenat nije na dijagnozama, a ako postoji neka bolest (tipa paradentoze) to se unosi u opisu.</w:t>
+      </w:r>
+      <w:r>
+        <w:t xml:space="preserve"> </w:t>
+      </w:r>
+      <w:r>
+        <w:t>Znači, ono što treba evidentirati je vrste intervencija sa cijenama, ali da se može vršiti i korekcija cijena za konkretno tu posjetu, tj. konkretnog pacijenta (posjeta = pacijent+ vrijeme). Postoji cijena koliko inače košta, i može se ručno unijeti nova cijena.</w:t>
+      </w:r>
+    </w:p>
+    <w:p>
+      <w:r>
+        <w:rPr>
+          <w:rStyle w:val="Heading2Char"/>
+        </w:rPr>
+        <w:t>Naručivanje – da li želite redovne pacijente da podsjećate na to?</w:t>
+      </w:r>
+      <w:r>
+        <w:br/>
+      </w:r>
+      <w:r>
+        <w:t>Dobra ideja, da se može zakazati novi termin odmah nakon posjete. To je olakšanje u smislu da već imate podatke o pacijentu.</w:t>
+      </w:r>
+      <w:r>
+        <w:t xml:space="preserve"> </w:t>
+      </w:r>
+      <w:r>
+        <w:t>Što se tiče naručivanja, treba da imate mogućnost vođenja evidencija intervencija sa cijenama i mogućnost vođenja evidencijama o materijalima.</w:t>
+      </w:r>
+    </w:p>
+    <w:p>
+      <w:r>
+        <w:rPr>
+          <w:rStyle w:val="Heading2Char"/>
+        </w:rPr>
+        <w:t>Želite li voditi evidenciju o materijalima koje imate u ordinaciji?</w:t>
+      </w:r>
+      <w:r>
+        <w:br/>
+      </w:r>
+      <w:r>
+        <w:t>Da.</w:t>
+      </w:r>
+    </w:p>
+    <w:p>
+      <w:r>
+        <w:rPr>
+          <w:rStyle w:val="Heading2Char"/>
+        </w:rPr>
+        <w:t>Kako tačno želite voditi evidenciju o materijalima?</w:t>
+      </w:r>
+      <w:r>
+        <w:br/>
+      </w:r>
+      <w:r>
+        <w:t>Za svaku posjetu treba da bude evidentirano koja je intervencija urađena i koji je materijal potrošen.  Ne treba evidentirati koliko materijala ima na stanju. Znači, ne trebate voditi ulaze materijala, a izlaze ćete moći znati (koliko je potrošeno materijala u određenom periodu na osnovu evidencije posjeta), ali samo evidentiranje koliko trenutno ima na stanju nije potrebno.</w:t>
+      </w:r>
+    </w:p>
+    <w:p>
+      <w:r>
+        <w:rPr>
+          <w:rStyle w:val="Heading2Char"/>
+        </w:rPr>
+        <w:t>A jel bitno da znate koje materijale imate?</w:t>
+      </w:r>
+      <w:r>
+        <w:br/>
+      </w:r>
+      <w:r>
+        <w:t>Bitno je koji materijal imam, ali ne i u kojoj količini. Bitno je koji materijal imam (npr amalgam) da bi mogao reći potrošio sam 2gr amalgama u toj i toj posjeti.</w:t>
+      </w:r>
+    </w:p>
+    <w:p>
+      <w:r>
+        <w:rPr>
+          <w:rStyle w:val="Heading2Char"/>
+        </w:rPr>
         <w:lastRenderedPageBreak/>
-        <w:t>Ima li nešto što smo izostavili u vezi dijagnoza, pacijenata i tih podataka, a da smo izostavili?</w:t>
-      </w:r>
-      <w:r>
-        <w:br/>
-      </w:r>
-      <w:r>
-        <w:t>Ne. Važniji je dio za evidentiranje posjeta, odnosno šta je rađeno za nekog pacijenta. Važniji je kompletan historijat, s tim da se može izvući šta je rađeno za nekog pacijenta.</w:t>
-      </w:r>
-    </w:p>
-    <w:p>
-      <w:r>
-        <w:rPr>
-          <w:rStyle w:val="Heading2Char"/>
-        </w:rPr>
-        <w:t>Koliko dugo čuvate podatke o pacijentima? Da li ih čuvate zauvijek, ili se brišu nakon nekog vremena?</w:t>
-      </w:r>
-      <w:r>
-        <w:br/>
-      </w:r>
-      <w:r>
-        <w:t>Zauvijek.</w:t>
-      </w:r>
-    </w:p>
-    <w:p>
-      <w:r>
-        <w:rPr>
-          <w:rStyle w:val="Heading2Char"/>
-        </w:rPr>
-        <w:t>Koje podatke želite da pravite? Mislim, da li želite da pravimo rezervne kopije podataka?</w:t>
-      </w:r>
-      <w:r>
-        <w:br/>
-      </w:r>
-      <w:r>
-        <w:t>Ne želim. Napišite preporuku da bi trebalo biti urađeno i kako bi trebali biti urađeno.</w:t>
-      </w:r>
-    </w:p>
-    <w:p>
-      <w:r>
-        <w:rPr>
-          <w:rStyle w:val="Heading2Char"/>
-        </w:rPr>
-        <w:t>Ali vi to ne želite?</w:t>
-      </w:r>
-      <w:r>
-        <w:br/>
-      </w:r>
-      <w:r>
-        <w:t>Da.</w:t>
-      </w:r>
-    </w:p>
-    <w:p>
-      <w:r>
-        <w:rPr>
-          <w:rStyle w:val="Heading2Char"/>
-        </w:rPr>
+        <w:t>Da li ćete vi unositi te materijale ili već postoje u sistemu?</w:t>
+      </w:r>
+      <w:r>
+        <w:br/>
+      </w:r>
+      <w:r>
+        <w:t>Treba postojati mogućnost da se unosi. Ne očekujem od vas da unosite sve materijale.</w:t>
+      </w:r>
+    </w:p>
+    <w:p>
+      <w:r>
+        <w:rPr>
+          <w:rStyle w:val="Heading2Char"/>
+        </w:rPr>
+        <w:t>Hoćete li mogućnost za izbacivanje određenog materijala?</w:t>
+      </w:r>
+      <w:r>
+        <w:br/>
+      </w:r>
+      <w:r>
+        <w:t>Da</w:t>
+      </w:r>
+      <w:r>
         <w:t>.</w:t>
       </w:r>
-      <w:r>
-        <w:br/>
+    </w:p>
+    <w:p>
+      <w:r>
+        <w:rPr>
+          <w:rStyle w:val="Heading2Char"/>
+        </w:rPr>
+        <w:t>Da li je potrebno voditi računa o osoblju?</w:t>
+      </w:r>
+      <w:r>
+        <w:br/>
+      </w:r>
+      <w:r>
+        <w:t>Ne. Jeste u smislu, pošto imaju dva zubara, koji zubar će raditi intervenciju. Odnosno rezervacija se radi po zubaru, pa bi evidentiranje posjeta trebalo da sadrži koji zubar je uradio intervenciju.</w:t>
+      </w:r>
+    </w:p>
+    <w:p>
+      <w:r>
+        <w:rPr>
+          <w:rStyle w:val="Heading2Char"/>
+        </w:rPr>
+        <w:t>Da li sistem treba voditi računa o dolasku, odlasku i slobodnim danima zaposlenika?</w:t>
+      </w:r>
+      <w:r>
+        <w:br/>
+      </w:r>
+      <w:r>
+        <w:t>To je funkcija kalendara iz rezervacija. Mogu vijdeti svoje rezrvacije i to je onaj neki sedmični pregled što smo govorili i mogu vidjeti da li sam slobodan ili nisam slobodan.</w:t>
+      </w:r>
+    </w:p>
+    <w:p>
+      <w:r>
+        <w:rPr>
+          <w:rStyle w:val="Heading2Char"/>
+        </w:rPr>
+        <w:t>Mogu li u isto vrijeme dva zubara raditi?</w:t>
+      </w:r>
+      <w:r>
+        <w:br/>
+      </w:r>
+      <w:r>
+        <w:t>Da, mogu dva zubara istovremeno raditi.</w:t>
+      </w:r>
+    </w:p>
+    <w:p>
+      <w:r>
+        <w:rPr>
+          <w:rStyle w:val="Heading2Char"/>
+        </w:rPr>
+        <w:t>Ko će sve i na koji način rukovati sistemom?</w:t>
+      </w:r>
+      <w:r>
+        <w:br/>
+      </w:r>
+      <w:r>
+        <w:t>Medicinska sestra. Doktor neće praviti rezervacije, ali bitno je da gleda svoje rezervacije.</w:t>
+      </w:r>
+    </w:p>
+    <w:p>
+      <w:r>
+        <w:rPr>
+          <w:rStyle w:val="Heading2Char"/>
+        </w:rPr>
+        <w:t>Ko ima kakve privilegije po pitanju pristupa podacima i mijenjanja istih - kreiranje narudžbi, novih termina isl.?</w:t>
+      </w:r>
+      <w:r>
+        <w:br/>
+      </w:r>
+      <w:r>
+        <w:t>To sve medicinska sestra radi.</w:t>
+      </w:r>
+    </w:p>
+    <w:p>
+      <w:r>
+        <w:rPr>
+          <w:rStyle w:val="Heading2Char"/>
+        </w:rPr>
         <w:t>.</w:t>
       </w:r>
-    </w:p>
-    <w:p>
-      <w:r>
-        <w:rPr>
-          <w:rStyle w:val="Heading2Char"/>
-        </w:rPr>
+      <w:r>
+        <w:br/>
         <w:t>.</w:t>
       </w:r>
-      <w:r>
-        <w:br/>
+    </w:p>
+    <w:p>
+      <w:r>
+        <w:rPr>
+          <w:rStyle w:val="Heading2Char"/>
+        </w:rPr>
+        <w:t>Da li uopće postoje prava pristupa?</w:t>
+      </w:r>
+      <w:r>
+        <w:br/>
+      </w:r>
+      <w:r>
+        <w:t>U principu nisu toliko bitna, ali dokotr neće nikad uzeti sam i kreirati rezervacije, nego će uvijek to raditi medicinska sestra.  Ali može pregledati kad su mu termini.</w:t>
+      </w:r>
+    </w:p>
+    <w:p>
+      <w:r>
+        <w:rPr>
+          <w:rStyle w:val="Heading2Char"/>
+        </w:rPr>
+        <w:t>Logiranje?</w:t>
+      </w:r>
+      <w:r>
+        <w:br/>
+      </w:r>
+      <w:r>
+        <w:t>Nije neophodno.Treba da bude zaštita sa minimalnom korisničkom šifrom i username-om, ali specijalna granulacija nije potrebna.</w:t>
+      </w:r>
+    </w:p>
+    <w:p>
+      <w:r>
+        <w:rPr>
+          <w:rStyle w:val="Heading2Char"/>
+        </w:rPr>
+        <w:t>Imaju li neke forme kako trebaju izgledati neki unosi?</w:t>
+      </w:r>
+      <w:r>
+        <w:br/>
+      </w:r>
+      <w:r>
+        <w:t>Ništa to nije bitno. Bitno je samo da se može za svaku posjetu evidentirati koji zahvat je urađen, koji materijal je potrošen, neki slobodni tekst, ukupna cijena. Da se mogu napraviti neki izvještaji, tipa posjete pacijenata; da se može za svakog pacijenta vidjeti kad je bio; da se može napraviti neki finansijski izvještaj,sveukupni i posebno za svakog doktora.Dovoljno je sedmično i mjesečno.</w:t>
+      </w:r>
+    </w:p>
+    <w:p>
+      <w:r>
+        <w:rPr>
+          <w:rStyle w:val="Heading2Char"/>
+        </w:rPr>
+        <w:lastRenderedPageBreak/>
+        <w:t>Da li treba izvještaj i za materijale kao i za prihode</w:t>
+      </w:r>
+      <w:r>
+        <w:rPr>
+          <w:rStyle w:val="Heading2Char"/>
+        </w:rPr>
+        <w:t>?</w:t>
+      </w:r>
+      <w:r>
+        <w:br/>
+      </w:r>
+      <w:r>
+        <w:t>Da, izvještaj bi trebao da sadrži koliko je potrošeno materijala u određenom periodu, količniski i finansijski.</w:t>
+      </w:r>
+    </w:p>
+    <w:p>
+      <w:r>
+        <w:rPr>
+          <w:rStyle w:val="Heading2Char"/>
+        </w:rPr>
+        <w:t>Hoćete li izvještaj za korisnike?</w:t>
+      </w:r>
+      <w:r>
+        <w:br/>
+      </w:r>
+      <w:r>
+        <w:rPr>
+          <w:rFonts w:cstheme="minorHAnsi"/>
+          <w:szCs w:val="24"/>
+        </w:rPr>
+        <w:t>Da, listing pacijenata, odnosno posjeta.Da mogu izabrati određeni period, određenog pacijenta i da dobijem listing svih njegovih posjeta, sa datumom i vremenom i ukratko sa elementima: koji su mu zahvati urađeni i opis šta je već urađeno.</w:t>
+      </w:r>
+    </w:p>
+    <w:p>
+      <w:r>
+        <w:rPr>
+          <w:rStyle w:val="Heading2Char"/>
+        </w:rPr>
+        <w:t>I koliko je dužan, ako je dužan? Hoćete li cijene?</w:t>
+      </w:r>
+      <w:r>
+        <w:br/>
+      </w:r>
+      <w:r>
+        <w:t>Ne.</w:t>
+      </w:r>
+      <w:r>
         <w:t>.</w:t>
       </w:r>
     </w:p>
@@ -930,233 +1282,6 @@
       </w:r>
     </w:p>
     <w:p>
-      <w:r>
-        <w:rPr>
-          <w:rStyle w:val="Heading2Char"/>
-        </w:rPr>
-        <w:lastRenderedPageBreak/>
-        <w:t>.</w:t>
-      </w:r>
-      <w:r>
-        <w:br/>
-        <w:t>.</w:t>
-      </w:r>
-    </w:p>
-    <w:p>
-      <w:r>
-        <w:rPr>
-          <w:rStyle w:val="Heading2Char"/>
-        </w:rPr>
-        <w:t>.</w:t>
-      </w:r>
-      <w:r>
-        <w:br/>
-        <w:t>.</w:t>
-      </w:r>
-    </w:p>
-    <w:p>
-      <w:r>
-        <w:rPr>
-          <w:rStyle w:val="Heading2Char"/>
-        </w:rPr>
-        <w:t>.</w:t>
-      </w:r>
-      <w:r>
-        <w:br/>
-        <w:t>.</w:t>
-      </w:r>
-    </w:p>
-    <w:p>
-      <w:r>
-        <w:rPr>
-          <w:rStyle w:val="Heading2Char"/>
-        </w:rPr>
-        <w:t>.</w:t>
-      </w:r>
-      <w:r>
-        <w:br/>
-        <w:t>.</w:t>
-      </w:r>
-    </w:p>
-    <w:p>
-      <w:r>
-        <w:rPr>
-          <w:rStyle w:val="Heading2Char"/>
-        </w:rPr>
-        <w:t>.</w:t>
-      </w:r>
-      <w:r>
-        <w:br/>
-        <w:t>.</w:t>
-      </w:r>
-    </w:p>
-    <w:p>
-      <w:r>
-        <w:rPr>
-          <w:rStyle w:val="Heading2Char"/>
-        </w:rPr>
-        <w:t>.</w:t>
-      </w:r>
-      <w:r>
-        <w:br/>
-        <w:t>.</w:t>
-      </w:r>
-    </w:p>
-    <w:p>
-      <w:r>
-        <w:rPr>
-          <w:rStyle w:val="Heading2Char"/>
-        </w:rPr>
-        <w:t>.</w:t>
-      </w:r>
-      <w:r>
-        <w:br/>
-        <w:t>.</w:t>
-      </w:r>
-    </w:p>
-    <w:p>
-      <w:r>
-        <w:rPr>
-          <w:rStyle w:val="Heading2Char"/>
-        </w:rPr>
-        <w:t>.</w:t>
-      </w:r>
-      <w:r>
-        <w:br/>
-        <w:t>.</w:t>
-      </w:r>
-    </w:p>
-    <w:p>
-      <w:r>
-        <w:rPr>
-          <w:rStyle w:val="Heading2Char"/>
-        </w:rPr>
-        <w:t>.</w:t>
-      </w:r>
-      <w:r>
-        <w:br/>
-        <w:t>.</w:t>
-      </w:r>
-    </w:p>
-    <w:p>
-      <w:r>
-        <w:rPr>
-          <w:rStyle w:val="Heading2Char"/>
-        </w:rPr>
-        <w:t>.</w:t>
-      </w:r>
-      <w:r>
-        <w:br/>
-        <w:t>.</w:t>
-      </w:r>
-    </w:p>
-    <w:p>
-      <w:r>
-        <w:rPr>
-          <w:rStyle w:val="Heading2Char"/>
-        </w:rPr>
-        <w:t>.</w:t>
-      </w:r>
-      <w:r>
-        <w:br/>
-        <w:t>.</w:t>
-      </w:r>
-    </w:p>
-    <w:p>
-      <w:r>
-        <w:rPr>
-          <w:rStyle w:val="Heading2Char"/>
-        </w:rPr>
-        <w:t>.</w:t>
-      </w:r>
-      <w:r>
-        <w:br/>
-        <w:t>.</w:t>
-      </w:r>
-    </w:p>
-    <w:p>
-      <w:r>
-        <w:rPr>
-          <w:rStyle w:val="Heading2Char"/>
-        </w:rPr>
-        <w:t>.</w:t>
-      </w:r>
-      <w:r>
-        <w:br/>
-        <w:t>.</w:t>
-      </w:r>
-    </w:p>
-    <w:p>
-      <w:r>
-        <w:rPr>
-          <w:rStyle w:val="Heading2Char"/>
-        </w:rPr>
-        <w:t>.</w:t>
-      </w:r>
-      <w:r>
-        <w:br/>
-        <w:t>.</w:t>
-      </w:r>
-    </w:p>
-    <w:p>
-      <w:r>
-        <w:rPr>
-          <w:rStyle w:val="Heading2Char"/>
-        </w:rPr>
-        <w:t>.</w:t>
-      </w:r>
-      <w:r>
-        <w:br/>
-        <w:t>.</w:t>
-      </w:r>
-    </w:p>
-    <w:p>
-      <w:r>
-        <w:rPr>
-          <w:rStyle w:val="Heading2Char"/>
-        </w:rPr>
-        <w:t>.</w:t>
-      </w:r>
-      <w:r>
-        <w:br/>
-        <w:t>.</w:t>
-      </w:r>
-    </w:p>
-    <w:p>
-      <w:pPr>
-        <w:ind w:left="360"/>
-      </w:pPr>
-      <w:r>
-        <w:rPr>
-          <w:rStyle w:val="Heading2Char"/>
-        </w:rPr>
-        <w:lastRenderedPageBreak/>
-        <w:t>.</w:t>
-      </w:r>
-      <w:r>
-        <w:br/>
-        <w:t>.</w:t>
-      </w:r>
-    </w:p>
-    <w:p>
-      <w:pPr>
-        <w:ind w:left="360"/>
-      </w:pPr>
-      <w:r>
-        <w:rPr>
-          <w:rStyle w:val="Heading2Char"/>
-        </w:rPr>
-        <w:t>.</w:t>
-      </w:r>
-      <w:r>
-        <w:br/>
-        <w:t>.</w:t>
-      </w:r>
-    </w:p>
-    <w:p>
-      <w:pPr>
-        <w:ind w:left="360"/>
-      </w:pPr>
       <w:r>
         <w:rPr>
           <w:rStyle w:val="Heading2Char"/>
@@ -1295,6 +1420,119 @@
     </w:lvl>
   </w:abstractNum>
   <w:abstractNum w:abstractNumId="1">
+    <w:nsid w:val="0FFB44C9"/>
+    <w:multiLevelType w:val="multilevel"/>
+    <w:tmpl w:val="41024E80"/>
+    <w:lvl w:ilvl="0">
+      <w:start w:val="5"/>
+      <w:numFmt w:val="decimal"/>
+      <w:lvlText w:val="%1."/>
+      <w:lvlJc w:val="left"/>
+      <w:pPr>
+        <w:tabs>
+          <w:tab w:val="num" w:pos="720"/>
+        </w:tabs>
+        <w:ind w:left="720" w:hanging="360"/>
+      </w:pPr>
+    </w:lvl>
+    <w:lvl w:ilvl="1" w:tentative="1">
+      <w:start w:val="1"/>
+      <w:numFmt w:val="decimal"/>
+      <w:lvlText w:val="%2."/>
+      <w:lvlJc w:val="left"/>
+      <w:pPr>
+        <w:tabs>
+          <w:tab w:val="num" w:pos="1440"/>
+        </w:tabs>
+        <w:ind w:left="1440" w:hanging="360"/>
+      </w:pPr>
+    </w:lvl>
+    <w:lvl w:ilvl="2" w:tentative="1">
+      <w:start w:val="1"/>
+      <w:numFmt w:val="decimal"/>
+      <w:lvlText w:val="%3."/>
+      <w:lvlJc w:val="left"/>
+      <w:pPr>
+        <w:tabs>
+          <w:tab w:val="num" w:pos="2160"/>
+        </w:tabs>
+        <w:ind w:left="2160" w:hanging="360"/>
+      </w:pPr>
+    </w:lvl>
+    <w:lvl w:ilvl="3" w:tentative="1">
+      <w:start w:val="1"/>
+      <w:numFmt w:val="decimal"/>
+      <w:lvlText w:val="%4."/>
+      <w:lvlJc w:val="left"/>
+      <w:pPr>
+        <w:tabs>
+          <w:tab w:val="num" w:pos="2880"/>
+        </w:tabs>
+        <w:ind w:left="2880" w:hanging="360"/>
+      </w:pPr>
+    </w:lvl>
+    <w:lvl w:ilvl="4" w:tentative="1">
+      <w:start w:val="1"/>
+      <w:numFmt w:val="decimal"/>
+      <w:lvlText w:val="%5."/>
+      <w:lvlJc w:val="left"/>
+      <w:pPr>
+        <w:tabs>
+          <w:tab w:val="num" w:pos="3600"/>
+        </w:tabs>
+        <w:ind w:left="3600" w:hanging="360"/>
+      </w:pPr>
+    </w:lvl>
+    <w:lvl w:ilvl="5" w:tentative="1">
+      <w:start w:val="1"/>
+      <w:numFmt w:val="decimal"/>
+      <w:lvlText w:val="%6."/>
+      <w:lvlJc w:val="left"/>
+      <w:pPr>
+        <w:tabs>
+          <w:tab w:val="num" w:pos="4320"/>
+        </w:tabs>
+        <w:ind w:left="4320" w:hanging="360"/>
+      </w:pPr>
+    </w:lvl>
+    <w:lvl w:ilvl="6" w:tentative="1">
+      <w:start w:val="1"/>
+      <w:numFmt w:val="decimal"/>
+      <w:lvlText w:val="%7."/>
+      <w:lvlJc w:val="left"/>
+      <w:pPr>
+        <w:tabs>
+          <w:tab w:val="num" w:pos="5040"/>
+        </w:tabs>
+        <w:ind w:left="5040" w:hanging="360"/>
+      </w:pPr>
+    </w:lvl>
+    <w:lvl w:ilvl="7" w:tentative="1">
+      <w:start w:val="1"/>
+      <w:numFmt w:val="decimal"/>
+      <w:lvlText w:val="%8."/>
+      <w:lvlJc w:val="left"/>
+      <w:pPr>
+        <w:tabs>
+          <w:tab w:val="num" w:pos="5760"/>
+        </w:tabs>
+        <w:ind w:left="5760" w:hanging="360"/>
+      </w:pPr>
+    </w:lvl>
+    <w:lvl w:ilvl="8" w:tentative="1">
+      <w:start w:val="1"/>
+      <w:numFmt w:val="decimal"/>
+      <w:lvlText w:val="%9."/>
+      <w:lvlJc w:val="left"/>
+      <w:pPr>
+        <w:tabs>
+          <w:tab w:val="num" w:pos="6480"/>
+        </w:tabs>
+        <w:ind w:left="6480" w:hanging="360"/>
+      </w:pPr>
+    </w:lvl>
+  </w:abstractNum>
+  <w:abstractNum w:abstractNumId="2">
     <w:nsid w:val="28091A3F"/>
     <w:multiLevelType w:val="hybridMultilevel"/>
     <w:tmpl w:val="263C2D1A"/>
@@ -1383,7 +1621,7 @@
       </w:pPr>
     </w:lvl>
   </w:abstractNum>
-  <w:abstractNum w:abstractNumId="2">
+  <w:abstractNum w:abstractNumId="3">
     <w:nsid w:val="28394B88"/>
     <w:multiLevelType w:val="hybridMultilevel"/>
     <w:tmpl w:val="5AE8DC0C"/>
@@ -1472,7 +1710,7 @@
       </w:pPr>
     </w:lvl>
   </w:abstractNum>
-  <w:abstractNum w:abstractNumId="3">
+  <w:abstractNum w:abstractNumId="4">
     <w:nsid w:val="31D16AB2"/>
     <w:multiLevelType w:val="hybridMultilevel"/>
     <w:tmpl w:val="74DEE9E0"/>
@@ -1561,7 +1799,7 @@
       </w:pPr>
     </w:lvl>
   </w:abstractNum>
-  <w:abstractNum w:abstractNumId="4">
+  <w:abstractNum w:abstractNumId="5">
     <w:nsid w:val="3E5C7FE4"/>
     <w:multiLevelType w:val="hybridMultilevel"/>
     <w:tmpl w:val="6094752C"/>
@@ -1650,7 +1888,7 @@
       </w:pPr>
     </w:lvl>
   </w:abstractNum>
-  <w:abstractNum w:abstractNumId="5">
+  <w:abstractNum w:abstractNumId="6">
     <w:nsid w:val="412A2C20"/>
     <w:multiLevelType w:val="hybridMultilevel"/>
     <w:tmpl w:val="1B6A2ADE"/>
@@ -1739,7 +1977,7 @@
       </w:pPr>
     </w:lvl>
   </w:abstractNum>
-  <w:abstractNum w:abstractNumId="6">
+  <w:abstractNum w:abstractNumId="7">
     <w:nsid w:val="498A0659"/>
     <w:multiLevelType w:val="hybridMultilevel"/>
     <w:tmpl w:val="E84419D2"/>
@@ -1828,7 +2066,7 @@
       </w:pPr>
     </w:lvl>
   </w:abstractNum>
-  <w:abstractNum w:abstractNumId="7">
+  <w:abstractNum w:abstractNumId="8">
     <w:nsid w:val="5E583308"/>
     <w:multiLevelType w:val="hybridMultilevel"/>
     <w:tmpl w:val="D48E0C72"/>
@@ -1917,29 +2155,128 @@
       </w:pPr>
     </w:lvl>
   </w:abstractNum>
+  <w:abstractNum w:abstractNumId="9">
+    <w:nsid w:val="6C2169BE"/>
+    <w:multiLevelType w:val="hybridMultilevel"/>
+    <w:tmpl w:val="F432E0D2"/>
+    <w:lvl w:ilvl="0" w:tplc="141A000F">
+      <w:start w:val="1"/>
+      <w:numFmt w:val="decimal"/>
+      <w:lvlText w:val="%1."/>
+      <w:lvlJc w:val="left"/>
+      <w:pPr>
+        <w:ind w:left="720" w:hanging="360"/>
+      </w:pPr>
+    </w:lvl>
+    <w:lvl w:ilvl="1" w:tplc="141A0019" w:tentative="1">
+      <w:start w:val="1"/>
+      <w:numFmt w:val="lowerLetter"/>
+      <w:lvlText w:val="%2."/>
+      <w:lvlJc w:val="left"/>
+      <w:pPr>
+        <w:ind w:left="1440" w:hanging="360"/>
+      </w:pPr>
+    </w:lvl>
+    <w:lvl w:ilvl="2" w:tplc="141A001B" w:tentative="1">
+      <w:start w:val="1"/>
+      <w:numFmt w:val="lowerRoman"/>
+      <w:lvlText w:val="%3."/>
+      <w:lvlJc w:val="right"/>
+      <w:pPr>
+        <w:ind w:left="2160" w:hanging="180"/>
+      </w:pPr>
+    </w:lvl>
+    <w:lvl w:ilvl="3" w:tplc="141A000F" w:tentative="1">
+      <w:start w:val="1"/>
+      <w:numFmt w:val="decimal"/>
+      <w:lvlText w:val="%4."/>
+      <w:lvlJc w:val="left"/>
+      <w:pPr>
+        <w:ind w:left="2880" w:hanging="360"/>
+      </w:pPr>
+    </w:lvl>
+    <w:lvl w:ilvl="4" w:tplc="141A0019" w:tentative="1">
+      <w:start w:val="1"/>
+      <w:numFmt w:val="lowerLetter"/>
+      <w:lvlText w:val="%5."/>
+      <w:lvlJc w:val="left"/>
+      <w:pPr>
+        <w:ind w:left="3600" w:hanging="360"/>
+      </w:pPr>
+    </w:lvl>
+    <w:lvl w:ilvl="5" w:tplc="141A001B" w:tentative="1">
+      <w:start w:val="1"/>
+      <w:numFmt w:val="lowerRoman"/>
+      <w:lvlText w:val="%6."/>
+      <w:lvlJc w:val="right"/>
+      <w:pPr>
+        <w:ind w:left="4320" w:hanging="180"/>
+      </w:pPr>
+    </w:lvl>
+    <w:lvl w:ilvl="6" w:tplc="141A000F" w:tentative="1">
+      <w:start w:val="1"/>
+      <w:numFmt w:val="decimal"/>
+      <w:lvlText w:val="%7."/>
+      <w:lvlJc w:val="left"/>
+      <w:pPr>
+        <w:ind w:left="5040" w:hanging="360"/>
+      </w:pPr>
+    </w:lvl>
+    <w:lvl w:ilvl="7" w:tplc="141A0019" w:tentative="1">
+      <w:start w:val="1"/>
+      <w:numFmt w:val="lowerLetter"/>
+      <w:lvlText w:val="%8."/>
+      <w:lvlJc w:val="left"/>
+      <w:pPr>
+        <w:ind w:left="5760" w:hanging="360"/>
+      </w:pPr>
+    </w:lvl>
+    <w:lvl w:ilvl="8" w:tplc="141A001B" w:tentative="1">
+      <w:start w:val="1"/>
+      <w:numFmt w:val="lowerRoman"/>
+      <w:lvlText w:val="%9."/>
+      <w:lvlJc w:val="right"/>
+      <w:pPr>
+        <w:ind w:left="6480" w:hanging="180"/>
+      </w:pPr>
+    </w:lvl>
+  </w:abstractNum>
   <w:num w:numId="1">
+    <w:abstractNumId w:val="3"/>
+  </w:num>
+  <w:num w:numId="2">
+    <w:abstractNumId w:val="7"/>
+  </w:num>
+  <w:num w:numId="3">
+    <w:abstractNumId w:val="4"/>
+  </w:num>
+  <w:num w:numId="4">
     <w:abstractNumId w:val="2"/>
   </w:num>
-  <w:num w:numId="2">
-    <w:abstractNumId w:val="6"/>
-  </w:num>
-  <w:num w:numId="3">
-    <w:abstractNumId w:val="3"/>
-  </w:num>
-  <w:num w:numId="4">
-    <w:abstractNumId w:val="1"/>
-  </w:num>
   <w:num w:numId="5">
-    <w:abstractNumId w:val="4"/>
+    <w:abstractNumId w:val="5"/>
   </w:num>
   <w:num w:numId="6">
     <w:abstractNumId w:val="0"/>
   </w:num>
   <w:num w:numId="7">
-    <w:abstractNumId w:val="7"/>
+    <w:abstractNumId w:val="8"/>
   </w:num>
   <w:num w:numId="8">
-    <w:abstractNumId w:val="5"/>
+    <w:abstractNumId w:val="6"/>
+  </w:num>
+  <w:num w:numId="9">
+    <w:abstractNumId w:val="9"/>
+  </w:num>
+  <w:num w:numId="10">
+    <w:abstractNumId w:val="1"/>
+    <w:lvlOverride w:ilvl="0">
+      <w:lvl w:ilvl="0">
+        <w:numFmt w:val="decimal"/>
+        <w:lvlText w:val="%1."/>
+        <w:lvlJc w:val="left"/>
+      </w:lvl>
+    </w:lvlOverride>
   </w:num>
 </w:numbering>
 </file>
@@ -2179,6 +2516,7 @@
   <w:style w:type="character" w:default="1" w:styleId="DefaultParagraphFont">
     <w:name w:val="Default Paragraph Font"/>
     <w:uiPriority w:val="1"/>
+    <w:semiHidden/>
     <w:unhideWhenUsed/>
   </w:style>
   <w:style w:type="table" w:default="1" w:styleId="TableNormal">
@@ -2672,7 +3010,7 @@
 </file>
 
 <file path=customXml/itemProps1.xml><?xml version="1.0" encoding="utf-8"?>
-<ds:datastoreItem xmlns:ds="http://schemas.openxmlformats.org/officeDocument/2006/customXml" ds:itemID="{C17DDC9F-BA1A-41CC-A7F4-8C6277B791C4}">
+<ds:datastoreItem xmlns:ds="http://schemas.openxmlformats.org/officeDocument/2006/customXml" ds:itemID="{EAB4324F-A600-44C1-A760-FC00AB3FBDCA}">
   <ds:schemaRefs>
     <ds:schemaRef ds:uri="http://schemas.openxmlformats.org/officeDocument/2006/bibliography"/>
   </ds:schemaRefs>

</xml_diff>